<commit_message>
ajustes en html y rwd
</commit_message>
<xml_diff>
--- a/adm/PROGRAMACION WEB I - PA  2023.docx
+++ b/adm/PROGRAMACION WEB I - PA  2023.docx
@@ -70,6 +70,13 @@
           <w:szCs w:val="28"/>
         </w:rPr>
         <w:t>:</w:t>
+      </w:r>
+      <w:r>
+        <w:rPr>
+          <w:sz w:val="28"/>
+          <w:szCs w:val="28"/>
+        </w:rPr>
+        <w:t xml:space="preserve"> 2023</w:t>
       </w:r>
     </w:p>
     <w:p>
@@ -1669,29 +1676,7 @@
           <w:szCs w:val="24"/>
           <w:lang w:eastAsia="es-AR"/>
         </w:rPr>
-        <w:t xml:space="preserve">Unidad </w:t>
-      </w:r>
-      <w:proofErr w:type="spellStart"/>
-      <w:r>
-        <w:rPr>
-          <w:rFonts w:ascii="Arial" w:eastAsia="Times New Roman" w:hAnsi="Arial" w:cs="Arial"/>
-          <w:color w:val="000000"/>
-          <w:sz w:val="24"/>
-          <w:szCs w:val="24"/>
-          <w:lang w:eastAsia="es-AR"/>
-        </w:rPr>
-        <w:t>Nº</w:t>
-      </w:r>
-      <w:proofErr w:type="spellEnd"/>
-      <w:r>
-        <w:rPr>
-          <w:rFonts w:ascii="Arial" w:eastAsia="Times New Roman" w:hAnsi="Arial" w:cs="Arial"/>
-          <w:color w:val="000000"/>
-          <w:sz w:val="24"/>
-          <w:szCs w:val="24"/>
-          <w:lang w:eastAsia="es-AR"/>
-        </w:rPr>
-        <w:t xml:space="preserve"> 1: </w:t>
+        <w:t xml:space="preserve">Unidad Nº 1: </w:t>
       </w:r>
       <w:r>
         <w:rPr>
@@ -1869,29 +1854,7 @@
           <w:szCs w:val="24"/>
           <w:lang w:eastAsia="es-AR"/>
         </w:rPr>
-        <w:t xml:space="preserve">Unidad </w:t>
-      </w:r>
-      <w:proofErr w:type="spellStart"/>
-      <w:r>
-        <w:rPr>
-          <w:rFonts w:ascii="Arial" w:eastAsia="Times New Roman" w:hAnsi="Arial" w:cs="Arial"/>
-          <w:color w:val="000000"/>
-          <w:sz w:val="24"/>
-          <w:szCs w:val="24"/>
-          <w:lang w:eastAsia="es-AR"/>
-        </w:rPr>
-        <w:t>Nº</w:t>
-      </w:r>
-      <w:proofErr w:type="spellEnd"/>
-      <w:r>
-        <w:rPr>
-          <w:rFonts w:ascii="Arial" w:eastAsia="Times New Roman" w:hAnsi="Arial" w:cs="Arial"/>
-          <w:color w:val="000000"/>
-          <w:sz w:val="24"/>
-          <w:szCs w:val="24"/>
-          <w:lang w:eastAsia="es-AR"/>
-        </w:rPr>
-        <w:t xml:space="preserve"> 2: </w:t>
+        <w:t xml:space="preserve">Unidad Nº 2: </w:t>
       </w:r>
       <w:r>
         <w:rPr>
@@ -1983,29 +1946,7 @@
           <w:szCs w:val="24"/>
           <w:lang w:eastAsia="es-AR"/>
         </w:rPr>
-        <w:t xml:space="preserve">Unidad </w:t>
-      </w:r>
-      <w:proofErr w:type="spellStart"/>
-      <w:r>
-        <w:rPr>
-          <w:rFonts w:ascii="Arial" w:eastAsia="Times New Roman" w:hAnsi="Arial" w:cs="Arial"/>
-          <w:color w:val="000000"/>
-          <w:sz w:val="24"/>
-          <w:szCs w:val="24"/>
-          <w:lang w:eastAsia="es-AR"/>
-        </w:rPr>
-        <w:t>Nº</w:t>
-      </w:r>
-      <w:proofErr w:type="spellEnd"/>
-      <w:r>
-        <w:rPr>
-          <w:rFonts w:ascii="Arial" w:eastAsia="Times New Roman" w:hAnsi="Arial" w:cs="Arial"/>
-          <w:color w:val="000000"/>
-          <w:sz w:val="24"/>
-          <w:szCs w:val="24"/>
-          <w:lang w:eastAsia="es-AR"/>
-        </w:rPr>
-        <w:t xml:space="preserve"> 3: </w:t>
+        <w:t xml:space="preserve">Unidad Nº 3: </w:t>
       </w:r>
       <w:r>
         <w:rPr>
@@ -2117,29 +2058,7 @@
           <w:szCs w:val="24"/>
           <w:lang w:eastAsia="es-AR"/>
         </w:rPr>
-        <w:t xml:space="preserve">Unidad </w:t>
-      </w:r>
-      <w:proofErr w:type="spellStart"/>
-      <w:r>
-        <w:rPr>
-          <w:rFonts w:ascii="Arial" w:eastAsia="Times New Roman" w:hAnsi="Arial" w:cs="Arial"/>
-          <w:color w:val="000000"/>
-          <w:sz w:val="24"/>
-          <w:szCs w:val="24"/>
-          <w:lang w:eastAsia="es-AR"/>
-        </w:rPr>
-        <w:t>Nº</w:t>
-      </w:r>
-      <w:proofErr w:type="spellEnd"/>
-      <w:r>
-        <w:rPr>
-          <w:rFonts w:ascii="Arial" w:eastAsia="Times New Roman" w:hAnsi="Arial" w:cs="Arial"/>
-          <w:color w:val="000000"/>
-          <w:sz w:val="24"/>
-          <w:szCs w:val="24"/>
-          <w:lang w:eastAsia="es-AR"/>
-        </w:rPr>
-        <w:t xml:space="preserve"> 4: </w:t>
+        <w:t xml:space="preserve">Unidad Nº 4: </w:t>
       </w:r>
       <w:r>
         <w:rPr>
@@ -2195,18 +2114,16 @@
         </w:rPr>
         <w:t xml:space="preserve"> Integración de JavaScript en un documento HTML. Eventos. </w:t>
       </w:r>
-      <w:proofErr w:type="spellStart"/>
-      <w:r>
-        <w:rPr>
-          <w:rFonts w:ascii="Arial" w:eastAsia="Times New Roman" w:hAnsi="Arial" w:cs="Arial"/>
-          <w:color w:val="000000"/>
-          <w:sz w:val="24"/>
-          <w:szCs w:val="24"/>
-          <w:lang w:eastAsia="es-AR"/>
-        </w:rPr>
-        <w:t>Envio</w:t>
-      </w:r>
-      <w:proofErr w:type="spellEnd"/>
+      <w:r>
+        <w:rPr>
+          <w:rFonts w:ascii="Arial" w:eastAsia="Times New Roman" w:hAnsi="Arial" w:cs="Arial"/>
+          <w:color w:val="000000"/>
+          <w:sz w:val="24"/>
+          <w:szCs w:val="24"/>
+          <w:lang w:eastAsia="es-AR"/>
+        </w:rPr>
+        <w:t>Envío</w:t>
+      </w:r>
       <w:r>
         <w:rPr>
           <w:rFonts w:ascii="Arial" w:eastAsia="Times New Roman" w:hAnsi="Arial" w:cs="Arial"/>
@@ -2747,7 +2664,47 @@
           <w:szCs w:val="24"/>
           <w:lang w:eastAsia="es-AR"/>
         </w:rPr>
-        <w:t xml:space="preserve"> Los alumnos deberán aprobar dos instancias de examen parcial, teniendo una instancia de recuperación donde pueden recuperar cualquiera de los dos parciales en el caso de haber desaprobado uno. Además, deberán realizar dos trabajos prácticos de diseño e implementación de un problema. Estos trabajos prácticos se van trabajando a lo largo de la cursada y el alumno tiene que demostrar suficiencia para resolverlo; el mismo cuenta con una fecha de entrega y pudiéndose recuperarse una vez.</w:t>
+        <w:t xml:space="preserve"> Los alumnos deberán aprobar dos instancias de examen parcial</w:t>
+      </w:r>
+      <w:r>
+        <w:rPr>
+          <w:rFonts w:ascii="Arial" w:eastAsia="Times New Roman" w:hAnsi="Arial" w:cs="Arial"/>
+          <w:color w:val="000000"/>
+          <w:sz w:val="24"/>
+          <w:szCs w:val="24"/>
+          <w:lang w:eastAsia="es-AR"/>
+        </w:rPr>
+        <w:t xml:space="preserve"> o entregas</w:t>
+      </w:r>
+      <w:r>
+        <w:rPr>
+          <w:rFonts w:ascii="Arial" w:eastAsia="Times New Roman" w:hAnsi="Arial" w:cs="Arial"/>
+          <w:color w:val="000000"/>
+          <w:sz w:val="24"/>
+          <w:szCs w:val="24"/>
+          <w:lang w:eastAsia="es-AR"/>
+        </w:rPr>
+        <w:t>, teniendo una instancia de recuperación donde pueden recuperar cualquiera de los dos parciales</w:t>
+      </w:r>
+      <w:r>
+        <w:rPr>
+          <w:rFonts w:ascii="Arial" w:eastAsia="Times New Roman" w:hAnsi="Arial" w:cs="Arial"/>
+          <w:color w:val="000000"/>
+          <w:sz w:val="24"/>
+          <w:szCs w:val="24"/>
+          <w:lang w:eastAsia="es-AR"/>
+        </w:rPr>
+        <w:t xml:space="preserve"> o entregas</w:t>
+      </w:r>
+      <w:r>
+        <w:rPr>
+          <w:rFonts w:ascii="Arial" w:eastAsia="Times New Roman" w:hAnsi="Arial" w:cs="Arial"/>
+          <w:color w:val="000000"/>
+          <w:sz w:val="24"/>
+          <w:szCs w:val="24"/>
+          <w:lang w:eastAsia="es-AR"/>
+        </w:rPr>
+        <w:t xml:space="preserve"> en el caso de haber desaprobado uno. Además, deberán realizar dos trabajos prácticos de diseño e implementación de un problema. Estos trabajos prácticos se van trabajando a lo largo de la cursada y el alumno tiene que demostrar suficiencia para resolverlo; el mismo cuenta con una fecha de entrega y pudiéndose recuperarse una vez.</w:t>
       </w:r>
     </w:p>
     <w:p>

</xml_diff>